<commit_message>
Ran tsc on benchmark data
Former-commit-id: 559e7a186c7da160e1a012e6bcf54033f2989204
</commit_message>
<xml_diff>
--- a/gidb/gidb.docx
+++ b/gidb/gidb.docx
@@ -249,18 +249,7 @@
                 <w:sz w:val="16"/>
                 <w:szCs w:val="16"/>
               </w:rPr>
-              <w:t xml:space="preserve"> (to unpacked </w:t>
-            </w:r>
-            <w:bookmarkStart w:id="0" w:name="_GoBack"/>
-            <w:bookmarkEnd w:id="0"/>
-            <w:r>
-              <w:rPr>
-                <w:b/>
-                <w:bCs/>
-                <w:sz w:val="16"/>
-                <w:szCs w:val="16"/>
-              </w:rPr>
-              <w:t>SAM resp. FASTQ file)</w:t>
+              <w:t xml:space="preserve"> (to unpacked SAM resp. FASTQ file)</w:t>
             </w:r>
           </w:p>
         </w:tc>
@@ -345,8 +334,17 @@
                 <w:sz w:val="16"/>
                 <w:szCs w:val="16"/>
               </w:rPr>
-              <w:t>Illumina HiSeq</w:t>
-            </w:r>
+              <w:t xml:space="preserve">Illumina </w:t>
+            </w:r>
+            <w:proofErr w:type="spellStart"/>
+            <w:r>
+              <w:rPr>
+                <w:sz w:val="16"/>
+                <w:szCs w:val="16"/>
+              </w:rPr>
+              <w:t>HiSeq</w:t>
+            </w:r>
+            <w:proofErr w:type="spellEnd"/>
           </w:p>
         </w:tc>
         <w:tc>
@@ -386,6 +384,7 @@
                 <w:szCs w:val="16"/>
               </w:rPr>
             </w:pPr>
+            <w:proofErr w:type="spellStart"/>
             <w:r>
               <w:rPr>
                 <w:sz w:val="16"/>
@@ -393,6 +392,7 @@
               </w:rPr>
               <w:t>FastQ</w:t>
             </w:r>
+            <w:proofErr w:type="spellEnd"/>
           </w:p>
         </w:tc>
         <w:tc>
@@ -463,7 +463,23 @@
                 <w:sz w:val="16"/>
                 <w:szCs w:val="16"/>
               </w:rPr>
-              <w:t>This is the largest dataset. Can be transcoded from gzip to 7zip if needed</w:t>
+              <w:t xml:space="preserve">This is the largest dataset. Can be transcoded from </w:t>
+            </w:r>
+            <w:proofErr w:type="spellStart"/>
+            <w:r>
+              <w:rPr>
+                <w:sz w:val="16"/>
+                <w:szCs w:val="16"/>
+              </w:rPr>
+              <w:t>gzip</w:t>
+            </w:r>
+            <w:proofErr w:type="spellEnd"/>
+            <w:r>
+              <w:rPr>
+                <w:sz w:val="16"/>
+                <w:szCs w:val="16"/>
+              </w:rPr>
+              <w:t xml:space="preserve"> to 7zip if needed</w:t>
             </w:r>
           </w:p>
         </w:tc>
@@ -530,8 +546,17 @@
                 <w:sz w:val="16"/>
                 <w:szCs w:val="16"/>
               </w:rPr>
-              <w:t>Illumina HiSeq</w:t>
-            </w:r>
+              <w:t xml:space="preserve">Illumina </w:t>
+            </w:r>
+            <w:proofErr w:type="spellStart"/>
+            <w:r>
+              <w:rPr>
+                <w:sz w:val="16"/>
+                <w:szCs w:val="16"/>
+              </w:rPr>
+              <w:t>HiSeq</w:t>
+            </w:r>
+            <w:proofErr w:type="spellEnd"/>
           </w:p>
         </w:tc>
         <w:tc>
@@ -727,7 +752,66 @@
               <w:snapToGrid w:val="0"/>
               <w:rPr>
                 <w:b/>
-                <w:i/>
+                <w:color w:val="00B050"/>
+                <w:sz w:val="16"/>
+                <w:szCs w:val="16"/>
+              </w:rPr>
+            </w:pPr>
+            <w:r>
+              <w:rPr>
+                <w:b/>
+                <w:color w:val="00B050"/>
+                <w:sz w:val="16"/>
+                <w:szCs w:val="16"/>
+              </w:rPr>
+              <w:t>/data/genome/human/</w:t>
+            </w:r>
+            <w:proofErr w:type="spellStart"/>
+            <w:r>
+              <w:rPr>
+                <w:b/>
+                <w:color w:val="00B050"/>
+                <w:sz w:val="16"/>
+                <w:szCs w:val="16"/>
+              </w:rPr>
+              <w:t>illumina</w:t>
+            </w:r>
+            <w:proofErr w:type="spellEnd"/>
+            <w:r>
+              <w:rPr>
+                <w:b/>
+                <w:color w:val="00B050"/>
+                <w:sz w:val="16"/>
+                <w:szCs w:val="16"/>
+              </w:rPr>
+              <w:t>/ERP001960/</w:t>
+            </w:r>
+            <w:proofErr w:type="spellStart"/>
+            <w:r>
+              <w:rPr>
+                <w:b/>
+                <w:color w:val="00B050"/>
+                <w:sz w:val="16"/>
+                <w:szCs w:val="16"/>
+              </w:rPr>
+              <w:t>tmp</w:t>
+            </w:r>
+            <w:proofErr w:type="spellEnd"/>
+            <w:r>
+              <w:rPr>
+                <w:b/>
+                <w:color w:val="00B050"/>
+                <w:sz w:val="16"/>
+                <w:szCs w:val="16"/>
+              </w:rPr>
+              <w:t>/NA12878_S1.sam</w:t>
+            </w:r>
+          </w:p>
+          <w:p>
+            <w:pPr>
+              <w:snapToGrid w:val="0"/>
+              <w:rPr>
+                <w:b/>
                 <w:color w:val="00B0F0"/>
                 <w:sz w:val="16"/>
                 <w:szCs w:val="16"/>
@@ -736,12 +820,51 @@
             <w:r>
               <w:rPr>
                 <w:b/>
-                <w:i/>
                 <w:color w:val="00B0F0"/>
                 <w:sz w:val="16"/>
                 <w:szCs w:val="16"/>
               </w:rPr>
-              <w:t>/data/genome/human/illumina/ERP001960/tmp/NA12878_S1.sam</w:t>
+              <w:t>/data/genome/human/</w:t>
+            </w:r>
+            <w:proofErr w:type="spellStart"/>
+            <w:r>
+              <w:rPr>
+                <w:b/>
+                <w:color w:val="00B0F0"/>
+                <w:sz w:val="16"/>
+                <w:szCs w:val="16"/>
+              </w:rPr>
+              <w:t>illumina</w:t>
+            </w:r>
+            <w:proofErr w:type="spellEnd"/>
+            <w:r>
+              <w:rPr>
+                <w:b/>
+                <w:color w:val="00B0F0"/>
+                <w:sz w:val="16"/>
+                <w:szCs w:val="16"/>
+              </w:rPr>
+              <w:t>/ERP001960/</w:t>
+            </w:r>
+            <w:proofErr w:type="spellStart"/>
+            <w:r>
+              <w:rPr>
+                <w:b/>
+                <w:color w:val="00B0F0"/>
+                <w:sz w:val="16"/>
+                <w:szCs w:val="16"/>
+              </w:rPr>
+              <w:t>tmp</w:t>
+            </w:r>
+            <w:proofErr w:type="spellEnd"/>
+            <w:r>
+              <w:rPr>
+                <w:b/>
+                <w:color w:val="00B0F0"/>
+                <w:sz w:val="16"/>
+                <w:szCs w:val="16"/>
+              </w:rPr>
+              <w:t>/NA12890_S1.sam</w:t>
             </w:r>
           </w:p>
           <w:p>
@@ -754,26 +877,52 @@
             </w:pPr>
             <w:r>
               <w:rPr>
-                <w:sz w:val="16"/>
-                <w:szCs w:val="16"/>
-              </w:rPr>
-              <w:t>/data/genome/human/illumina/ERP001960/tmp/NA12890_S1.sam</w:t>
-            </w:r>
-          </w:p>
-          <w:p>
-            <w:pPr>
-              <w:snapToGrid w:val="0"/>
-              <w:rPr>
-                <w:sz w:val="16"/>
-                <w:szCs w:val="16"/>
-              </w:rPr>
-            </w:pPr>
-            <w:r>
-              <w:rPr>
-                <w:sz w:val="16"/>
-                <w:szCs w:val="16"/>
-              </w:rPr>
-              <w:t>/data/genome/human/illumina/ERP001960/tmp/NA12879_S1.sam</w:t>
+                <w:b/>
+                <w:color w:val="00B0F0"/>
+                <w:sz w:val="16"/>
+                <w:szCs w:val="16"/>
+              </w:rPr>
+              <w:t>/data/genome/human/</w:t>
+            </w:r>
+            <w:proofErr w:type="spellStart"/>
+            <w:r>
+              <w:rPr>
+                <w:b/>
+                <w:color w:val="00B0F0"/>
+                <w:sz w:val="16"/>
+                <w:szCs w:val="16"/>
+              </w:rPr>
+              <w:t>illumina</w:t>
+            </w:r>
+            <w:proofErr w:type="spellEnd"/>
+            <w:r>
+              <w:rPr>
+                <w:b/>
+                <w:color w:val="00B0F0"/>
+                <w:sz w:val="16"/>
+                <w:szCs w:val="16"/>
+              </w:rPr>
+              <w:t>/ERP001960/</w:t>
+            </w:r>
+            <w:proofErr w:type="spellStart"/>
+            <w:r>
+              <w:rPr>
+                <w:b/>
+                <w:color w:val="00B0F0"/>
+                <w:sz w:val="16"/>
+                <w:szCs w:val="16"/>
+              </w:rPr>
+              <w:t>tmp</w:t>
+            </w:r>
+            <w:proofErr w:type="spellEnd"/>
+            <w:r>
+              <w:rPr>
+                <w:b/>
+                <w:color w:val="00B0F0"/>
+                <w:sz w:val="16"/>
+                <w:szCs w:val="16"/>
+              </w:rPr>
+              <w:t>/NA12879_S1.sam</w:t>
             </w:r>
           </w:p>
         </w:tc>
@@ -837,8 +986,17 @@
                 <w:sz w:val="16"/>
                 <w:szCs w:val="16"/>
               </w:rPr>
-              <w:t>Illumina HiSeq</w:t>
-            </w:r>
+              <w:t xml:space="preserve">Illumina </w:t>
+            </w:r>
+            <w:proofErr w:type="spellStart"/>
+            <w:r>
+              <w:rPr>
+                <w:sz w:val="16"/>
+                <w:szCs w:val="16"/>
+              </w:rPr>
+              <w:t>HiSeq</w:t>
+            </w:r>
+            <w:proofErr w:type="spellEnd"/>
           </w:p>
         </w:tc>
         <w:tc>
@@ -992,7 +1150,6 @@
             <w:pPr>
               <w:rPr>
                 <w:b/>
-                <w:i/>
                 <w:color w:val="00B0F0"/>
                 <w:sz w:val="16"/>
                 <w:szCs w:val="16"/>
@@ -1001,52 +1158,176 @@
             <w:r>
               <w:rPr>
                 <w:b/>
-                <w:i/>
                 <w:color w:val="00B0F0"/>
                 <w:sz w:val="16"/>
                 <w:szCs w:val="16"/>
               </w:rPr>
-              <w:t>/data/genome/human/illumina/ERP002490/tmp/NA12878_S1.sam</w:t>
-            </w:r>
-            <w:r>
-              <w:rPr>
-                <w:b/>
-                <w:i/>
+              <w:t>/data/genome/human/</w:t>
+            </w:r>
+            <w:proofErr w:type="spellStart"/>
+            <w:r>
+              <w:rPr>
+                <w:b/>
                 <w:color w:val="00B0F0"/>
                 <w:sz w:val="16"/>
                 <w:szCs w:val="16"/>
               </w:rPr>
-              <w:t xml:space="preserve"> (536.6 GB)</w:t>
-            </w:r>
-          </w:p>
-          <w:p>
-            <w:pPr>
-              <w:rPr>
-                <w:sz w:val="16"/>
-                <w:szCs w:val="16"/>
-              </w:rPr>
-            </w:pPr>
-            <w:r>
-              <w:rPr>
-                <w:sz w:val="16"/>
-                <w:szCs w:val="16"/>
-              </w:rPr>
-              <w:t>/data/genome/human/illumina/ERP002490/tmp/NA12882_S1.sam</w:t>
-            </w:r>
-          </w:p>
-          <w:p>
-            <w:pPr>
-              <w:rPr>
-                <w:sz w:val="16"/>
-                <w:szCs w:val="16"/>
-              </w:rPr>
-            </w:pPr>
-            <w:r>
-              <w:rPr>
-                <w:sz w:val="16"/>
-                <w:szCs w:val="16"/>
-              </w:rPr>
-              <w:t>/data/genome/human/illumina/ERP002490/tmp/NA12877_S1.sam</w:t>
+              <w:t>illumina</w:t>
+            </w:r>
+            <w:proofErr w:type="spellEnd"/>
+            <w:r>
+              <w:rPr>
+                <w:b/>
+                <w:color w:val="00B0F0"/>
+                <w:sz w:val="16"/>
+                <w:szCs w:val="16"/>
+              </w:rPr>
+              <w:t>/ERP002490/</w:t>
+            </w:r>
+            <w:proofErr w:type="spellStart"/>
+            <w:r>
+              <w:rPr>
+                <w:b/>
+                <w:color w:val="00B0F0"/>
+                <w:sz w:val="16"/>
+                <w:szCs w:val="16"/>
+              </w:rPr>
+              <w:t>tmp</w:t>
+            </w:r>
+            <w:proofErr w:type="spellEnd"/>
+            <w:r>
+              <w:rPr>
+                <w:b/>
+                <w:color w:val="00B0F0"/>
+                <w:sz w:val="16"/>
+                <w:szCs w:val="16"/>
+              </w:rPr>
+              <w:t>/NA12878_S1.sam</w:t>
+            </w:r>
+            <w:r>
+              <w:rPr>
+                <w:b/>
+                <w:color w:val="00B0F0"/>
+                <w:sz w:val="16"/>
+                <w:szCs w:val="16"/>
+              </w:rPr>
+              <w:t xml:space="preserve"> </w:t>
+            </w:r>
+          </w:p>
+          <w:p>
+            <w:pPr>
+              <w:rPr>
+                <w:b/>
+                <w:color w:val="00B0F0"/>
+                <w:sz w:val="16"/>
+                <w:szCs w:val="16"/>
+              </w:rPr>
+            </w:pPr>
+            <w:r>
+              <w:rPr>
+                <w:b/>
+                <w:color w:val="00B0F0"/>
+                <w:sz w:val="16"/>
+                <w:szCs w:val="16"/>
+              </w:rPr>
+              <w:t>/data/genome/human/</w:t>
+            </w:r>
+            <w:proofErr w:type="spellStart"/>
+            <w:r>
+              <w:rPr>
+                <w:b/>
+                <w:color w:val="00B0F0"/>
+                <w:sz w:val="16"/>
+                <w:szCs w:val="16"/>
+              </w:rPr>
+              <w:t>illumina</w:t>
+            </w:r>
+            <w:proofErr w:type="spellEnd"/>
+            <w:r>
+              <w:rPr>
+                <w:b/>
+                <w:color w:val="00B0F0"/>
+                <w:sz w:val="16"/>
+                <w:szCs w:val="16"/>
+              </w:rPr>
+              <w:t>/ERP002490/</w:t>
+            </w:r>
+            <w:proofErr w:type="spellStart"/>
+            <w:r>
+              <w:rPr>
+                <w:b/>
+                <w:color w:val="00B0F0"/>
+                <w:sz w:val="16"/>
+                <w:szCs w:val="16"/>
+              </w:rPr>
+              <w:t>tmp</w:t>
+            </w:r>
+            <w:proofErr w:type="spellEnd"/>
+            <w:r>
+              <w:rPr>
+                <w:b/>
+                <w:color w:val="00B0F0"/>
+                <w:sz w:val="16"/>
+                <w:szCs w:val="16"/>
+              </w:rPr>
+              <w:t>/NA12882_S1.sam</w:t>
+            </w:r>
+          </w:p>
+          <w:p>
+            <w:pPr>
+              <w:rPr>
+                <w:sz w:val="16"/>
+                <w:szCs w:val="16"/>
+              </w:rPr>
+            </w:pPr>
+            <w:r>
+              <w:rPr>
+                <w:b/>
+                <w:color w:val="00B0F0"/>
+                <w:sz w:val="16"/>
+                <w:szCs w:val="16"/>
+              </w:rPr>
+              <w:t>/data/genome/human/</w:t>
+            </w:r>
+            <w:proofErr w:type="spellStart"/>
+            <w:r>
+              <w:rPr>
+                <w:b/>
+                <w:color w:val="00B0F0"/>
+                <w:sz w:val="16"/>
+                <w:szCs w:val="16"/>
+              </w:rPr>
+              <w:t>illumina</w:t>
+            </w:r>
+            <w:proofErr w:type="spellEnd"/>
+            <w:r>
+              <w:rPr>
+                <w:b/>
+                <w:color w:val="00B0F0"/>
+                <w:sz w:val="16"/>
+                <w:szCs w:val="16"/>
+              </w:rPr>
+              <w:t>/ERP002490/</w:t>
+            </w:r>
+            <w:proofErr w:type="spellStart"/>
+            <w:r>
+              <w:rPr>
+                <w:b/>
+                <w:color w:val="00B0F0"/>
+                <w:sz w:val="16"/>
+                <w:szCs w:val="16"/>
+              </w:rPr>
+              <w:t>tmp</w:t>
+            </w:r>
+            <w:proofErr w:type="spellEnd"/>
+            <w:r>
+              <w:rPr>
+                <w:b/>
+                <w:color w:val="00B0F0"/>
+                <w:sz w:val="16"/>
+                <w:szCs w:val="16"/>
+              </w:rPr>
+              <w:t>/NA12877_S1.sam</w:t>
             </w:r>
           </w:p>
         </w:tc>
@@ -1074,6 +1355,13 @@
                 <w:sz w:val="16"/>
                 <w:szCs w:val="16"/>
               </w:rPr>
+              <w:t>s</w:t>
+            </w:r>
+            <w:r>
+              <w:rPr>
+                <w:sz w:val="16"/>
+                <w:szCs w:val="16"/>
+              </w:rPr>
               <w:t>Low coverage</w:t>
             </w:r>
           </w:p>
@@ -1149,12 +1437,21 @@
                 <w:szCs w:val="16"/>
               </w:rPr>
             </w:pPr>
-            <w:r>
-              <w:rPr>
-                <w:sz w:val="16"/>
-                <w:szCs w:val="16"/>
-              </w:rPr>
-              <w:t>HiSeq 2000</w:t>
+            <w:proofErr w:type="spellStart"/>
+            <w:r>
+              <w:rPr>
+                <w:sz w:val="16"/>
+                <w:szCs w:val="16"/>
+              </w:rPr>
+              <w:t>HiSeq</w:t>
+            </w:r>
+            <w:proofErr w:type="spellEnd"/>
+            <w:r>
+              <w:rPr>
+                <w:sz w:val="16"/>
+                <w:szCs w:val="16"/>
+              </w:rPr>
+              <w:t xml:space="preserve"> 2000</w:t>
             </w:r>
           </w:p>
         </w:tc>
@@ -1310,8 +1607,9 @@
                 <w:sz w:val="16"/>
                 <w:szCs w:val="16"/>
               </w:rPr>
-              <w:t>/data/genome/human/illumina/ERR317482WGS/tmp/9827_2#49.sam</w:t>
-            </w:r>
+              <w:t>/data/genome/human/</w:t>
+            </w:r>
+            <w:proofErr w:type="spellStart"/>
             <w:r>
               <w:rPr>
                 <w:b/>
@@ -1319,7 +1617,37 @@
                 <w:sz w:val="16"/>
                 <w:szCs w:val="16"/>
               </w:rPr>
-              <w:t xml:space="preserve"> (21.06 GB)</w:t>
+              <w:t>illumina</w:t>
+            </w:r>
+            <w:proofErr w:type="spellEnd"/>
+            <w:r>
+              <w:rPr>
+                <w:b/>
+                <w:color w:val="00B050"/>
+                <w:sz w:val="16"/>
+                <w:szCs w:val="16"/>
+              </w:rPr>
+              <w:t>/ERR317482WGS/</w:t>
+            </w:r>
+            <w:proofErr w:type="spellStart"/>
+            <w:r>
+              <w:rPr>
+                <w:b/>
+                <w:color w:val="00B050"/>
+                <w:sz w:val="16"/>
+                <w:szCs w:val="16"/>
+              </w:rPr>
+              <w:t>tmp</w:t>
+            </w:r>
+            <w:proofErr w:type="spellEnd"/>
+            <w:r>
+              <w:rPr>
+                <w:b/>
+                <w:color w:val="00B050"/>
+                <w:sz w:val="16"/>
+                <w:szCs w:val="16"/>
+              </w:rPr>
+              <w:t>/9827_2#49.sam</w:t>
             </w:r>
           </w:p>
         </w:tc>
@@ -1386,7 +1714,23 @@
                 <w:sz w:val="16"/>
                 <w:szCs w:val="16"/>
               </w:rPr>
-              <w:t>Illumina HiSeq 2000</w:t>
+              <w:t xml:space="preserve">Illumina </w:t>
+            </w:r>
+            <w:proofErr w:type="spellStart"/>
+            <w:r>
+              <w:rPr>
+                <w:sz w:val="16"/>
+                <w:szCs w:val="16"/>
+              </w:rPr>
+              <w:t>HiSeq</w:t>
+            </w:r>
+            <w:proofErr w:type="spellEnd"/>
+            <w:r>
+              <w:rPr>
+                <w:sz w:val="16"/>
+                <w:szCs w:val="16"/>
+              </w:rPr>
+              <w:t xml:space="preserve"> 2000</w:t>
             </w:r>
           </w:p>
         </w:tc>
@@ -1656,6 +2000,7 @@
                 <w:szCs w:val="16"/>
               </w:rPr>
             </w:pPr>
+            <w:proofErr w:type="spellStart"/>
             <w:r>
               <w:rPr>
                 <w:sz w:val="16"/>
@@ -1663,6 +2008,7 @@
               </w:rPr>
               <w:t>FastQ</w:t>
             </w:r>
+            <w:proofErr w:type="spellEnd"/>
           </w:p>
         </w:tc>
         <w:tc>
@@ -1729,8 +2075,17 @@
                 <w:sz w:val="16"/>
                 <w:szCs w:val="16"/>
               </w:rPr>
-              <w:t>Available as zipped FastQ</w:t>
-            </w:r>
+              <w:t xml:space="preserve">Available as zipped </w:t>
+            </w:r>
+            <w:proofErr w:type="spellStart"/>
+            <w:r>
+              <w:rPr>
+                <w:sz w:val="16"/>
+                <w:szCs w:val="16"/>
+              </w:rPr>
+              <w:t>FastQ</w:t>
+            </w:r>
+            <w:proofErr w:type="spellEnd"/>
           </w:p>
         </w:tc>
         <w:tc>
@@ -1764,6 +2119,7 @@
                 <w:szCs w:val="16"/>
               </w:rPr>
             </w:pPr>
+            <w:proofErr w:type="spellStart"/>
             <w:r>
               <w:rPr>
                 <w:sz w:val="16"/>
@@ -1771,6 +2127,7 @@
               </w:rPr>
               <w:t>IonTorrent</w:t>
             </w:r>
+            <w:proofErr w:type="spellEnd"/>
           </w:p>
         </w:tc>
         <w:tc>
@@ -1971,37 +2328,133 @@
                 <w:sz w:val="16"/>
                 <w:szCs w:val="16"/>
               </w:rPr>
-              <w:t>/data/genome/human/IonTorrent/tmp/sample-2-12_sorted.sam</w:t>
-            </w:r>
-          </w:p>
-          <w:p>
-            <w:pPr>
-              <w:rPr>
-                <w:sz w:val="16"/>
-                <w:szCs w:val="16"/>
-              </w:rPr>
-            </w:pPr>
-            <w:r>
-              <w:rPr>
-                <w:sz w:val="16"/>
-                <w:szCs w:val="16"/>
-              </w:rPr>
-              <w:t>/data/genome/human/IonTorrent/tmp/sample-2-11_sorted.sam</w:t>
-            </w:r>
-          </w:p>
-          <w:p>
-            <w:pPr>
-              <w:rPr>
-                <w:sz w:val="16"/>
-                <w:szCs w:val="16"/>
-              </w:rPr>
-            </w:pPr>
-            <w:r>
-              <w:rPr>
-                <w:sz w:val="16"/>
-                <w:szCs w:val="16"/>
-              </w:rPr>
-              <w:t>/data/genome/human/IonTorrent/tmp/sample-2-10_sorted.sam</w:t>
+              <w:t>/data/genome/human/</w:t>
+            </w:r>
+            <w:proofErr w:type="spellStart"/>
+            <w:r>
+              <w:rPr>
+                <w:sz w:val="16"/>
+                <w:szCs w:val="16"/>
+              </w:rPr>
+              <w:t>IonTorrent</w:t>
+            </w:r>
+            <w:proofErr w:type="spellEnd"/>
+            <w:r>
+              <w:rPr>
+                <w:sz w:val="16"/>
+                <w:szCs w:val="16"/>
+              </w:rPr>
+              <w:t>/</w:t>
+            </w:r>
+            <w:proofErr w:type="spellStart"/>
+            <w:r>
+              <w:rPr>
+                <w:sz w:val="16"/>
+                <w:szCs w:val="16"/>
+              </w:rPr>
+              <w:t>tmp</w:t>
+            </w:r>
+            <w:proofErr w:type="spellEnd"/>
+            <w:r>
+              <w:rPr>
+                <w:sz w:val="16"/>
+                <w:szCs w:val="16"/>
+              </w:rPr>
+              <w:t>/sample-2-12_sorted.sam</w:t>
+            </w:r>
+          </w:p>
+          <w:p>
+            <w:pPr>
+              <w:rPr>
+                <w:sz w:val="16"/>
+                <w:szCs w:val="16"/>
+              </w:rPr>
+            </w:pPr>
+            <w:r>
+              <w:rPr>
+                <w:sz w:val="16"/>
+                <w:szCs w:val="16"/>
+              </w:rPr>
+              <w:t>/data/genome/human/</w:t>
+            </w:r>
+            <w:proofErr w:type="spellStart"/>
+            <w:r>
+              <w:rPr>
+                <w:sz w:val="16"/>
+                <w:szCs w:val="16"/>
+              </w:rPr>
+              <w:t>IonTorrent</w:t>
+            </w:r>
+            <w:proofErr w:type="spellEnd"/>
+            <w:r>
+              <w:rPr>
+                <w:sz w:val="16"/>
+                <w:szCs w:val="16"/>
+              </w:rPr>
+              <w:t>/</w:t>
+            </w:r>
+            <w:proofErr w:type="spellStart"/>
+            <w:r>
+              <w:rPr>
+                <w:sz w:val="16"/>
+                <w:szCs w:val="16"/>
+              </w:rPr>
+              <w:t>tmp</w:t>
+            </w:r>
+            <w:proofErr w:type="spellEnd"/>
+            <w:r>
+              <w:rPr>
+                <w:sz w:val="16"/>
+                <w:szCs w:val="16"/>
+              </w:rPr>
+              <w:t>/sample-2-11_sorted.sam</w:t>
+            </w:r>
+          </w:p>
+          <w:p>
+            <w:pPr>
+              <w:rPr>
+                <w:sz w:val="16"/>
+                <w:szCs w:val="16"/>
+              </w:rPr>
+            </w:pPr>
+            <w:r>
+              <w:rPr>
+                <w:sz w:val="16"/>
+                <w:szCs w:val="16"/>
+              </w:rPr>
+              <w:t>/data/genome/human/</w:t>
+            </w:r>
+            <w:proofErr w:type="spellStart"/>
+            <w:r>
+              <w:rPr>
+                <w:sz w:val="16"/>
+                <w:szCs w:val="16"/>
+              </w:rPr>
+              <w:t>IonTorrent</w:t>
+            </w:r>
+            <w:proofErr w:type="spellEnd"/>
+            <w:r>
+              <w:rPr>
+                <w:sz w:val="16"/>
+                <w:szCs w:val="16"/>
+              </w:rPr>
+              <w:t>/</w:t>
+            </w:r>
+            <w:proofErr w:type="spellStart"/>
+            <w:r>
+              <w:rPr>
+                <w:sz w:val="16"/>
+                <w:szCs w:val="16"/>
+              </w:rPr>
+              <w:t>tmp</w:t>
+            </w:r>
+            <w:proofErr w:type="spellEnd"/>
+            <w:r>
+              <w:rPr>
+                <w:sz w:val="16"/>
+                <w:szCs w:val="16"/>
+              </w:rPr>
+              <w:t>/sample-2-10_sorted.sam</w:t>
             </w:r>
           </w:p>
         </w:tc>
@@ -2023,6 +2476,7 @@
                 <w:szCs w:val="16"/>
               </w:rPr>
             </w:pPr>
+            <w:proofErr w:type="spellStart"/>
             <w:r>
               <w:rPr>
                 <w:sz w:val="16"/>
@@ -2030,6 +2484,7 @@
               </w:rPr>
               <w:t>RNAseq</w:t>
             </w:r>
+            <w:proofErr w:type="spellEnd"/>
           </w:p>
         </w:tc>
         <w:tc>
@@ -2118,7 +2573,7 @@
                 <w:szCs w:val="16"/>
               </w:rPr>
             </w:pPr>
-            <w:bookmarkStart w:id="1" w:name="OLE_LINK3"/>
+            <w:bookmarkStart w:id="0" w:name="OLE_LINK3"/>
             <w:r>
               <w:rPr>
                 <w:sz w:val="16"/>
@@ -2126,7 +2581,7 @@
               </w:rPr>
               <w:t>http://www.ebi.ac.uk/arrayexpress/files/E-MTAB-1728/K562_ cytosol_LID8465_TopHat_v2.bam</w:t>
             </w:r>
-            <w:bookmarkEnd w:id="1"/>
+            <w:bookmarkEnd w:id="0"/>
           </w:p>
         </w:tc>
         <w:tc>
@@ -2152,6 +2607,84 @@
             <w:pPr>
               <w:rPr>
                 <w:b/>
+                <w:color w:val="FF0000"/>
+                <w:sz w:val="16"/>
+                <w:szCs w:val="16"/>
+              </w:rPr>
+            </w:pPr>
+            <w:r>
+              <w:rPr>
+                <w:b/>
+                <w:color w:val="FF0000"/>
+                <w:sz w:val="16"/>
+                <w:szCs w:val="16"/>
+              </w:rPr>
+              <w:t>/data/genome/human/</w:t>
+            </w:r>
+            <w:proofErr w:type="spellStart"/>
+            <w:r>
+              <w:rPr>
+                <w:b/>
+                <w:color w:val="FF0000"/>
+                <w:sz w:val="16"/>
+                <w:szCs w:val="16"/>
+              </w:rPr>
+              <w:t>RNAseq</w:t>
+            </w:r>
+            <w:proofErr w:type="spellEnd"/>
+            <w:r>
+              <w:rPr>
+                <w:b/>
+                <w:color w:val="FF0000"/>
+                <w:sz w:val="16"/>
+                <w:szCs w:val="16"/>
+              </w:rPr>
+              <w:t>/</w:t>
+            </w:r>
+            <w:proofErr w:type="spellStart"/>
+            <w:r>
+              <w:rPr>
+                <w:b/>
+                <w:color w:val="FF0000"/>
+                <w:sz w:val="16"/>
+                <w:szCs w:val="16"/>
+              </w:rPr>
+              <w:t>tmp</w:t>
+            </w:r>
+            <w:proofErr w:type="spellEnd"/>
+            <w:r>
+              <w:rPr>
+                <w:b/>
+                <w:color w:val="FF0000"/>
+                <w:sz w:val="16"/>
+                <w:szCs w:val="16"/>
+              </w:rPr>
+              <w:t>/K562_cytosol_LID8465_TopHat_v2.sam</w:t>
+            </w:r>
+            <w:r>
+              <w:rPr>
+                <w:b/>
+                <w:color w:val="FF0000"/>
+                <w:sz w:val="16"/>
+                <w:szCs w:val="16"/>
+              </w:rPr>
+              <w:t xml:space="preserve"> </w:t>
+            </w:r>
+          </w:p>
+          <w:p>
+            <w:pPr>
+              <w:rPr>
+                <w:b/>
+                <w:color w:val="FF0000"/>
+                <w:sz w:val="16"/>
+                <w:szCs w:val="16"/>
+              </w:rPr>
+            </w:pPr>
+          </w:p>
+          <w:p>
+            <w:pPr>
+              <w:rPr>
+                <w:b/>
                 <w:color w:val="00B050"/>
                 <w:sz w:val="16"/>
                 <w:szCs w:val="16"/>
@@ -2160,20 +2693,11 @@
             <w:r>
               <w:rPr>
                 <w:b/>
-                <w:color w:val="00B050"/>
-                <w:sz w:val="16"/>
-                <w:szCs w:val="16"/>
-              </w:rPr>
-              <w:t>/data/genome/human/RNAseq/tmp/K562_cytosol_LID8465_TopHat_v2.sam</w:t>
-            </w:r>
-            <w:r>
-              <w:rPr>
-                <w:b/>
-                <w:color w:val="00B050"/>
-                <w:sz w:val="16"/>
-                <w:szCs w:val="16"/>
-              </w:rPr>
-              <w:t xml:space="preserve"> (75.92 GB)</w:t>
+                <w:color w:val="FF0000"/>
+                <w:sz w:val="16"/>
+                <w:szCs w:val="16"/>
+              </w:rPr>
+              <w:t>SEGMENTATION FAULT</w:t>
             </w:r>
           </w:p>
         </w:tc>
@@ -2277,8 +2801,17 @@
                 <w:sz w:val="16"/>
                 <w:szCs w:val="16"/>
               </w:rPr>
-              <w:t>Oxford Nanopore</w:t>
-            </w:r>
+              <w:t xml:space="preserve">Oxford </w:t>
+            </w:r>
+            <w:proofErr w:type="spellStart"/>
+            <w:r>
+              <w:rPr>
+                <w:sz w:val="16"/>
+                <w:szCs w:val="16"/>
+              </w:rPr>
+              <w:t>Nanopore</w:t>
+            </w:r>
+            <w:proofErr w:type="spellEnd"/>
           </w:p>
         </w:tc>
         <w:tc>
@@ -2316,12 +2849,21 @@
                 <w:szCs w:val="16"/>
               </w:rPr>
             </w:pPr>
-            <w:r>
-              <w:rPr>
-                <w:sz w:val="16"/>
-                <w:szCs w:val="16"/>
-              </w:rPr>
-              <w:t>Gzipped Fast5</w:t>
+            <w:proofErr w:type="spellStart"/>
+            <w:r>
+              <w:rPr>
+                <w:sz w:val="16"/>
+                <w:szCs w:val="16"/>
+              </w:rPr>
+              <w:t>Gzipped</w:t>
+            </w:r>
+            <w:proofErr w:type="spellEnd"/>
+            <w:r>
+              <w:rPr>
+                <w:sz w:val="16"/>
+                <w:szCs w:val="16"/>
+              </w:rPr>
+              <w:t xml:space="preserve"> Fast5</w:t>
             </w:r>
           </w:p>
         </w:tc>
@@ -2456,8 +2998,17 @@
                 <w:sz w:val="16"/>
                 <w:szCs w:val="16"/>
               </w:rPr>
-              <w:t>Oxford Nanopore</w:t>
-            </w:r>
+              <w:t xml:space="preserve">Oxford </w:t>
+            </w:r>
+            <w:proofErr w:type="spellStart"/>
+            <w:r>
+              <w:rPr>
+                <w:sz w:val="16"/>
+                <w:szCs w:val="16"/>
+              </w:rPr>
+              <w:t>Nanopore</w:t>
+            </w:r>
+            <w:proofErr w:type="spellEnd"/>
           </w:p>
         </w:tc>
         <w:tc>
@@ -2495,12 +3046,21 @@
                 <w:szCs w:val="16"/>
               </w:rPr>
             </w:pPr>
-            <w:r>
-              <w:rPr>
-                <w:sz w:val="16"/>
-                <w:szCs w:val="16"/>
-              </w:rPr>
-              <w:t>Gzipped Fast5</w:t>
+            <w:proofErr w:type="spellStart"/>
+            <w:r>
+              <w:rPr>
+                <w:sz w:val="16"/>
+                <w:szCs w:val="16"/>
+              </w:rPr>
+              <w:t>Gzipped</w:t>
+            </w:r>
+            <w:proofErr w:type="spellEnd"/>
+            <w:r>
+              <w:rPr>
+                <w:sz w:val="16"/>
+                <w:szCs w:val="16"/>
+              </w:rPr>
+              <w:t xml:space="preserve"> Fast5</w:t>
             </w:r>
           </w:p>
         </w:tc>
@@ -2613,7 +3173,23 @@
                 <w:sz w:val="16"/>
                 <w:szCs w:val="16"/>
               </w:rPr>
-              <w:t>(E.Coli)</w:t>
+              <w:t>(</w:t>
+            </w:r>
+            <w:proofErr w:type="spellStart"/>
+            <w:r>
+              <w:rPr>
+                <w:sz w:val="16"/>
+                <w:szCs w:val="16"/>
+              </w:rPr>
+              <w:t>E.Coli</w:t>
+            </w:r>
+            <w:proofErr w:type="spellEnd"/>
+            <w:r>
+              <w:rPr>
+                <w:sz w:val="16"/>
+                <w:szCs w:val="16"/>
+              </w:rPr>
+              <w:t>)</w:t>
             </w:r>
           </w:p>
         </w:tc>
@@ -2733,6 +3309,7 @@
                 <w:sz w:val="16"/>
                 <w:szCs w:val="16"/>
               </w:rPr>
+              <w:lastRenderedPageBreak/>
               <w:t>https://raw.githubusercontent.com/allanroscoche/PathTree/master/data/DH10B_WithDup_FinalEdit_validated.fasta</w:t>
             </w:r>
           </w:p>
@@ -2755,7 +3332,24 @@
                 <w:sz w:val="16"/>
                 <w:szCs w:val="16"/>
               </w:rPr>
-              <w:t>Used in the Deez paper.</w:t>
+              <w:lastRenderedPageBreak/>
+              <w:t xml:space="preserve">Used in the </w:t>
+            </w:r>
+            <w:proofErr w:type="spellStart"/>
+            <w:r>
+              <w:rPr>
+                <w:sz w:val="16"/>
+                <w:szCs w:val="16"/>
+              </w:rPr>
+              <w:t>Deez</w:t>
+            </w:r>
+            <w:proofErr w:type="spellEnd"/>
+            <w:r>
+              <w:rPr>
+                <w:sz w:val="16"/>
+                <w:szCs w:val="16"/>
+              </w:rPr>
+              <w:t xml:space="preserve"> paper.</w:t>
             </w:r>
           </w:p>
         </w:tc>
@@ -2779,8 +3373,9 @@
                 <w:sz w:val="16"/>
                 <w:szCs w:val="16"/>
               </w:rPr>
-              <w:t>/data/genome/bacteria/DH10B/tmp/MiSeq_Ecoli_DH10B_110721_PF.sam</w:t>
-            </w:r>
+              <w:t>/data/genome/bacteria/DH10B/</w:t>
+            </w:r>
+            <w:proofErr w:type="spellStart"/>
             <w:r>
               <w:rPr>
                 <w:b/>
@@ -2788,7 +3383,17 @@
                 <w:sz w:val="16"/>
                 <w:szCs w:val="16"/>
               </w:rPr>
-              <w:t xml:space="preserve"> (5.58 GB)</w:t>
+              <w:t>tmp</w:t>
+            </w:r>
+            <w:proofErr w:type="spellEnd"/>
+            <w:r>
+              <w:rPr>
+                <w:b/>
+                <w:color w:val="00B050"/>
+                <w:sz w:val="16"/>
+                <w:szCs w:val="16"/>
+              </w:rPr>
+              <w:t>/MiSeq_Ecoli_DH10B_110721_PF.sam</w:t>
             </w:r>
           </w:p>
         </w:tc>
@@ -2831,7 +3436,23 @@
                 <w:sz w:val="16"/>
                 <w:szCs w:val="16"/>
               </w:rPr>
-              <w:t>9799_7#3.bam (E.Coli)</w:t>
+              <w:t>9799_7#3.bam (</w:t>
+            </w:r>
+            <w:proofErr w:type="spellStart"/>
+            <w:r>
+              <w:rPr>
+                <w:sz w:val="16"/>
+                <w:szCs w:val="16"/>
+              </w:rPr>
+              <w:t>E.Coli</w:t>
+            </w:r>
+            <w:proofErr w:type="spellEnd"/>
+            <w:r>
+              <w:rPr>
+                <w:sz w:val="16"/>
+                <w:szCs w:val="16"/>
+              </w:rPr>
+              <w:t>)</w:t>
             </w:r>
           </w:p>
         </w:tc>
@@ -2997,7 +3618,23 @@
                 <w:sz w:val="16"/>
                 <w:szCs w:val="16"/>
               </w:rPr>
-              <w:t>/data/genome/bacteria/ERA269036/tmp/9799_7#3.sam</w:t>
+              <w:t>/data/genome/bacteria/ERA269036/</w:t>
+            </w:r>
+            <w:proofErr w:type="spellStart"/>
+            <w:r>
+              <w:rPr>
+                <w:sz w:val="16"/>
+                <w:szCs w:val="16"/>
+              </w:rPr>
+              <w:t>tmp</w:t>
+            </w:r>
+            <w:proofErr w:type="spellEnd"/>
+            <w:r>
+              <w:rPr>
+                <w:sz w:val="16"/>
+                <w:szCs w:val="16"/>
+              </w:rPr>
+              <w:t>/9799_7#3.sam</w:t>
             </w:r>
           </w:p>
         </w:tc>
@@ -3022,6 +3659,7 @@
                 <w:szCs w:val="16"/>
               </w:rPr>
             </w:pPr>
+            <w:proofErr w:type="spellStart"/>
             <w:r>
               <w:rPr>
                 <w:b/>
@@ -3030,6 +3668,7 @@
               </w:rPr>
               <w:t>Metagenomic</w:t>
             </w:r>
+            <w:proofErr w:type="spellEnd"/>
           </w:p>
         </w:tc>
       </w:tr>
@@ -3077,7 +3716,23 @@
                 <w:sz w:val="16"/>
                 <w:szCs w:val="16"/>
               </w:rPr>
-              <w:t>Illumina Genome Analyzer II</w:t>
+              <w:t xml:space="preserve">Illumina Genome </w:t>
+            </w:r>
+            <w:proofErr w:type="spellStart"/>
+            <w:r>
+              <w:rPr>
+                <w:sz w:val="16"/>
+                <w:szCs w:val="16"/>
+              </w:rPr>
+              <w:t>Analyzer</w:t>
+            </w:r>
+            <w:proofErr w:type="spellEnd"/>
+            <w:r>
+              <w:rPr>
+                <w:sz w:val="16"/>
+                <w:szCs w:val="16"/>
+              </w:rPr>
+              <w:t xml:space="preserve"> II</w:t>
             </w:r>
           </w:p>
         </w:tc>
@@ -3116,6 +3771,7 @@
                 <w:szCs w:val="16"/>
               </w:rPr>
             </w:pPr>
+            <w:proofErr w:type="spellStart"/>
             <w:r>
               <w:rPr>
                 <w:sz w:val="16"/>
@@ -3123,6 +3779,7 @@
               </w:rPr>
               <w:t>FastQ</w:t>
             </w:r>
+            <w:proofErr w:type="spellEnd"/>
           </w:p>
         </w:tc>
         <w:tc>
@@ -3295,8 +3952,17 @@
                 <w:sz w:val="16"/>
                 <w:szCs w:val="16"/>
               </w:rPr>
-              <w:t>Mutation/Variation Calling Benchmark 4 at CGHub</w:t>
-            </w:r>
+              <w:t xml:space="preserve">Mutation/Variation Calling Benchmark 4 at </w:t>
+            </w:r>
+            <w:proofErr w:type="spellStart"/>
+            <w:r>
+              <w:rPr>
+                <w:sz w:val="16"/>
+                <w:szCs w:val="16"/>
+              </w:rPr>
+              <w:t>CGHub</w:t>
+            </w:r>
+            <w:proofErr w:type="spellEnd"/>
           </w:p>
         </w:tc>
         <w:tc>
@@ -3380,8 +4046,8 @@
             </w:r>
           </w:p>
         </w:tc>
-        <w:bookmarkStart w:id="2" w:name="OLE_LINK4"/>
-        <w:bookmarkStart w:id="3" w:name="OLE_LINK5"/>
+        <w:bookmarkStart w:id="1" w:name="OLE_LINK4"/>
+        <w:bookmarkStart w:id="2" w:name="OLE_LINK5"/>
         <w:tc>
           <w:tcPr>
             <w:tcW w:w="3969" w:type="dxa"/>
@@ -3443,8 +4109,8 @@
               <w:fldChar w:fldCharType="end"/>
             </w:r>
           </w:p>
+          <w:bookmarkEnd w:id="1"/>
           <w:bookmarkEnd w:id="2"/>
-          <w:bookmarkEnd w:id="3"/>
           <w:p>
             <w:pPr>
               <w:rPr>
@@ -3549,8 +4215,17 @@
                 <w:sz w:val="16"/>
                 <w:szCs w:val="16"/>
               </w:rPr>
-              <w:t>Mutation/Variation Calling Benchmark 4 at CGHub</w:t>
-            </w:r>
+              <w:t xml:space="preserve">Mutation/Variation Calling Benchmark 4 at </w:t>
+            </w:r>
+            <w:proofErr w:type="spellStart"/>
+            <w:r>
+              <w:rPr>
+                <w:sz w:val="16"/>
+                <w:szCs w:val="16"/>
+              </w:rPr>
+              <w:t>CGHub</w:t>
+            </w:r>
+            <w:proofErr w:type="spellEnd"/>
           </w:p>
         </w:tc>
         <w:tc>
@@ -3768,8 +4443,17 @@
                 <w:sz w:val="16"/>
                 <w:szCs w:val="16"/>
               </w:rPr>
-              <w:t>Mutation/Variation Calling Benchmark 4 at CGHub</w:t>
-            </w:r>
+              <w:t xml:space="preserve">Mutation/Variation Calling Benchmark 4 at </w:t>
+            </w:r>
+            <w:proofErr w:type="spellStart"/>
+            <w:r>
+              <w:rPr>
+                <w:sz w:val="16"/>
+                <w:szCs w:val="16"/>
+              </w:rPr>
+              <w:t>CGHub</w:t>
+            </w:r>
+            <w:proofErr w:type="spellEnd"/>
           </w:p>
         </w:tc>
         <w:tc>
@@ -3932,6 +4616,35 @@
             <w:pPr>
               <w:rPr>
                 <w:b/>
+                <w:color w:val="FF0000"/>
+                <w:sz w:val="16"/>
+                <w:szCs w:val="16"/>
+              </w:rPr>
+            </w:pPr>
+            <w:r>
+              <w:rPr>
+                <w:b/>
+                <w:color w:val="FF0000"/>
+                <w:sz w:val="16"/>
+                <w:szCs w:val="16"/>
+              </w:rPr>
+              <w:t>/data/genome/cancercells/360b4736-6c5e-48df-af58-c1cf51609350/tmp/HCC1954.mix1.n80t20.sam</w:t>
+            </w:r>
+          </w:p>
+          <w:p>
+            <w:pPr>
+              <w:rPr>
+                <w:b/>
+                <w:color w:val="FF0000"/>
+                <w:sz w:val="16"/>
+                <w:szCs w:val="16"/>
+              </w:rPr>
+            </w:pPr>
+          </w:p>
+          <w:p>
+            <w:pPr>
+              <w:rPr>
+                <w:b/>
                 <w:color w:val="00B050"/>
                 <w:sz w:val="16"/>
                 <w:szCs w:val="16"/>
@@ -3940,23 +4653,16 @@
             <w:r>
               <w:rPr>
                 <w:b/>
-                <w:color w:val="00B050"/>
-                <w:sz w:val="16"/>
-                <w:szCs w:val="16"/>
-              </w:rPr>
-              <w:t>/data/genome/cancercells/360b4736-6c5e-48df-af58-c1cf51609350/tmp/HCC1954.mix1.n80t20.sam</w:t>
-            </w:r>
-            <w:r>
-              <w:rPr>
-                <w:b/>
-                <w:color w:val="00B050"/>
-                <w:sz w:val="16"/>
-                <w:szCs w:val="16"/>
-              </w:rPr>
-              <w:t xml:space="preserve"> (427.03 GB)</w:t>
-            </w:r>
-          </w:p>
-        </w:tc>
+                <w:color w:val="FF0000"/>
+                <w:sz w:val="16"/>
+                <w:szCs w:val="16"/>
+              </w:rPr>
+              <w:t>KILLED BY KERNEL</w:t>
+            </w:r>
+          </w:p>
+        </w:tc>
+        <w:bookmarkStart w:id="3" w:name="_GoBack"/>
+        <w:bookmarkEnd w:id="3"/>
       </w:tr>
       <w:tr>
         <w:trPr>
@@ -4074,6 +4780,7 @@
                 <w:lang w:val="de-CH"/>
               </w:rPr>
             </w:pPr>
+            <w:proofErr w:type="spellStart"/>
             <w:r>
               <w:rPr>
                 <w:sz w:val="16"/>
@@ -4082,6 +4789,7 @@
               </w:rPr>
               <w:t>FastQ</w:t>
             </w:r>
+            <w:proofErr w:type="spellEnd"/>
           </w:p>
         </w:tc>
         <w:tc>

</xml_diff>